<commit_message>
ADD trunk/Slides/Baocao15.1.pptx MODIFY branches/C.Thang/Baocao15.1.pptx MODIFY branches/C.Thang/Clustering Intrusion Detection Alarms to Support Root Cause Analysis.docx
</commit_message>
<xml_diff>
--- a/Clustering Intrusion Detection Alarms to Support Root Cause Analysis.docx
+++ b/Clustering Intrusion Detection Alarms to Support Root Cause Analysis.docx
@@ -1,6 +1,6 @@
 
 <file path=word/document.xml><?xml version="1.0" encoding="utf-8"?>
-<w:document xmlns:wpc="http://schemas.microsoft.com/office/word/2010/wordprocessingCanvas" xmlns:mc="http://schemas.openxmlformats.org/markup-compatibility/2006" xmlns:o="urn:schemas-microsoft-com:office:office" xmlns:r="http://schemas.openxmlformats.org/officeDocument/2006/relationships" xmlns:m="http://schemas.openxmlformats.org/officeDocument/2006/math" xmlns:v="urn:schemas-microsoft-com:vml" xmlns:wp14="http://schemas.microsoft.com/office/word/2010/wordprocessingDrawing" xmlns:wp="http://schemas.openxmlformats.org/drawingml/2006/wordprocessingDrawing" xmlns:w10="urn:schemas-microsoft-com:office:word" xmlns:w="http://schemas.openxmlformats.org/wordprocessingml/2006/main" xmlns:w14="http://schemas.microsoft.com/office/word/2010/wordml" xmlns:wpg="http://schemas.microsoft.com/office/word/2010/wordprocessingGroup" xmlns:wpi="http://schemas.microsoft.com/office/word/2010/wordprocessingInk" xmlns:wne="http://schemas.microsoft.com/office/word/2006/wordml" xmlns:wps="http://schemas.microsoft.com/office/word/2010/wordprocessingShape" mc:Ignorable="w14 wp14">
+<w:document xmlns:ve="http://schemas.openxmlformats.org/markup-compatibility/2006" xmlns:o="urn:schemas-microsoft-com:office:office" xmlns:r="http://schemas.openxmlformats.org/officeDocument/2006/relationships" xmlns:m="http://schemas.openxmlformats.org/officeDocument/2006/math" xmlns:v="urn:schemas-microsoft-com:vml" xmlns:wp="http://schemas.openxmlformats.org/drawingml/2006/wordprocessingDrawing" xmlns:w10="urn:schemas-microsoft-com:office:word" xmlns:w="http://schemas.openxmlformats.org/wordprocessingml/2006/main" xmlns:wne="http://schemas.microsoft.com/office/word/2006/wordml">
   <w:body>
     <w:p>
       <w:pPr>
@@ -275,6 +275,7 @@
       <w:r>
         <w:rPr>
           <w:noProof/>
+          <w:lang w:val="vi-VN" w:eastAsia="vi-VN"/>
         </w:rPr>
         <w:drawing>
           <wp:inline distT="0" distB="0" distL="0" distR="0">
@@ -292,10 +293,10 @@
                     <pic:cNvPicPr/>
                   </pic:nvPicPr>
                   <pic:blipFill>
-                    <a:blip r:embed="rId6">
+                    <a:blip r:embed="rId5" cstate="print">
                       <a:extLst>
                         <a:ext uri="{28A0092B-C50C-407E-A947-70E740481C1C}">
-                          <a14:useLocalDpi xmlns:a14="http://schemas.microsoft.com/office/drawing/2010/main" val="0"/>
+                          <a14:useLocalDpi xmlns:a14="http://schemas.microsoft.com/office/drawing/2010/main" xmlns:wps="http://schemas.microsoft.com/office/word/2010/wordprocessingShape" xmlns:wpi="http://schemas.microsoft.com/office/word/2010/wordprocessingInk" xmlns:wpg="http://schemas.microsoft.com/office/word/2010/wordprocessingGroup" xmlns:w14="http://schemas.microsoft.com/office/word/2010/wordml" xmlns:w="http://schemas.openxmlformats.org/wordprocessingml/2006/main" xmlns:w10="urn:schemas-microsoft-com:office:word" xmlns:wp14="http://schemas.microsoft.com/office/word/2010/wordprocessingDrawing" xmlns:v="urn:schemas-microsoft-com:vml" xmlns:o="urn:schemas-microsoft-com:office:office" xmlns:mc="http://schemas.openxmlformats.org/markup-compatibility/2006" xmlns:wpc="http://schemas.microsoft.com/office/word/2010/wordprocessingCanvas" xmlns="" val="0"/>
                         </a:ext>
                       </a:extLst>
                     </a:blip>
@@ -615,6 +616,7 @@
       <w:r>
         <w:rPr>
           <w:noProof/>
+          <w:lang w:val="vi-VN" w:eastAsia="vi-VN"/>
         </w:rPr>
         <w:drawing>
           <wp:inline distT="0" distB="0" distL="0" distR="0">
@@ -632,10 +634,10 @@
                     <pic:cNvPicPr/>
                   </pic:nvPicPr>
                   <pic:blipFill>
-                    <a:blip r:embed="rId7">
+                    <a:blip r:embed="rId6" cstate="print">
                       <a:extLst>
                         <a:ext uri="{28A0092B-C50C-407E-A947-70E740481C1C}">
-                          <a14:useLocalDpi xmlns:a14="http://schemas.microsoft.com/office/drawing/2010/main" val="0"/>
+                          <a14:useLocalDpi xmlns:a14="http://schemas.microsoft.com/office/drawing/2010/main" xmlns:wps="http://schemas.microsoft.com/office/word/2010/wordprocessingShape" xmlns:wpi="http://schemas.microsoft.com/office/word/2010/wordprocessingInk" xmlns:wpg="http://schemas.microsoft.com/office/word/2010/wordprocessingGroup" xmlns:w14="http://schemas.microsoft.com/office/word/2010/wordml" xmlns:w="http://schemas.openxmlformats.org/wordprocessingml/2006/main" xmlns:w10="urn:schemas-microsoft-com:office:word" xmlns:wp14="http://schemas.microsoft.com/office/word/2010/wordprocessingDrawing" xmlns:v="urn:schemas-microsoft-com:vml" xmlns:o="urn:schemas-microsoft-com:office:office" xmlns:mc="http://schemas.openxmlformats.org/markup-compatibility/2006" xmlns:wpc="http://schemas.microsoft.com/office/word/2010/wordprocessingCanvas" xmlns="" val="0"/>
                         </a:ext>
                       </a:extLst>
                     </a:blip>
@@ -835,6 +837,7 @@
       <w:r>
         <w:rPr>
           <w:noProof/>
+          <w:lang w:val="vi-VN" w:eastAsia="vi-VN"/>
         </w:rPr>
         <w:drawing>
           <wp:inline distT="0" distB="0" distL="0" distR="0">
@@ -852,10 +855,10 @@
                     <pic:cNvPicPr/>
                   </pic:nvPicPr>
                   <pic:blipFill>
-                    <a:blip r:embed="rId8">
+                    <a:blip r:embed="rId7" cstate="print">
                       <a:extLst>
                         <a:ext uri="{28A0092B-C50C-407E-A947-70E740481C1C}">
-                          <a14:useLocalDpi xmlns:a14="http://schemas.microsoft.com/office/drawing/2010/main" val="0"/>
+                          <a14:useLocalDpi xmlns:a14="http://schemas.microsoft.com/office/drawing/2010/main" xmlns:wps="http://schemas.microsoft.com/office/word/2010/wordprocessingShape" xmlns:wpi="http://schemas.microsoft.com/office/word/2010/wordprocessingInk" xmlns:wpg="http://schemas.microsoft.com/office/word/2010/wordprocessingGroup" xmlns:w14="http://schemas.microsoft.com/office/word/2010/wordml" xmlns:w="http://schemas.openxmlformats.org/wordprocessingml/2006/main" xmlns:w10="urn:schemas-microsoft-com:office:word" xmlns:wp14="http://schemas.microsoft.com/office/word/2010/wordprocessingDrawing" xmlns:v="urn:schemas-microsoft-com:vml" xmlns:o="urn:schemas-microsoft-com:office:office" xmlns:mc="http://schemas.openxmlformats.org/markup-compatibility/2006" xmlns:wpc="http://schemas.microsoft.com/office/word/2010/wordprocessingCanvas" xmlns="" val="0"/>
                         </a:ext>
                       </a:extLst>
                     </a:blip>
@@ -880,6 +883,11 @@
       </w:r>
     </w:p>
     <w:p>
+      <w:r>
+        <w:t>Trung bình cộng của khoảng cách từ mỗi alert tới generalized của nó</w:t>
+      </w:r>
+    </w:p>
+    <w:p>
       <w:pPr>
         <w:pStyle w:val="ListParagraph"/>
         <w:numPr>
@@ -895,6 +903,7 @@
       <w:r>
         <w:rPr>
           <w:noProof/>
+          <w:lang w:val="vi-VN" w:eastAsia="vi-VN"/>
         </w:rPr>
         <w:drawing>
           <wp:inline distT="0" distB="0" distL="0" distR="0">
@@ -912,10 +921,10 @@
                     <pic:cNvPicPr/>
                   </pic:nvPicPr>
                   <pic:blipFill>
-                    <a:blip r:embed="rId9">
+                    <a:blip r:embed="rId8" cstate="print">
                       <a:extLst>
                         <a:ext uri="{28A0092B-C50C-407E-A947-70E740481C1C}">
-                          <a14:useLocalDpi xmlns:a14="http://schemas.microsoft.com/office/drawing/2010/main" val="0"/>
+                          <a14:useLocalDpi xmlns:a14="http://schemas.microsoft.com/office/drawing/2010/main" xmlns:wps="http://schemas.microsoft.com/office/word/2010/wordprocessingShape" xmlns:wpi="http://schemas.microsoft.com/office/word/2010/wordprocessingInk" xmlns:wpg="http://schemas.microsoft.com/office/word/2010/wordprocessingGroup" xmlns:w14="http://schemas.microsoft.com/office/word/2010/wordml" xmlns:w="http://schemas.openxmlformats.org/wordprocessingml/2006/main" xmlns:w10="urn:schemas-microsoft-com:office:word" xmlns:wp14="http://schemas.microsoft.com/office/word/2010/wordprocessingDrawing" xmlns:v="urn:schemas-microsoft-com:vml" xmlns:o="urn:schemas-microsoft-com:office:office" xmlns:mc="http://schemas.openxmlformats.org/markup-compatibility/2006" xmlns:wpc="http://schemas.microsoft.com/office/word/2010/wordprocessingCanvas" xmlns="" val="0"/>
                         </a:ext>
                       </a:extLst>
                     </a:blip>
@@ -1102,6 +1111,7 @@
       <w:r>
         <w:rPr>
           <w:noProof/>
+          <w:lang w:val="vi-VN" w:eastAsia="vi-VN"/>
         </w:rPr>
         <w:lastRenderedPageBreak/>
         <w:drawing>
@@ -1120,10 +1130,10 @@
                     <pic:cNvPicPr/>
                   </pic:nvPicPr>
                   <pic:blipFill>
-                    <a:blip r:embed="rId10">
+                    <a:blip r:embed="rId9" cstate="print">
                       <a:extLst>
                         <a:ext uri="{28A0092B-C50C-407E-A947-70E740481C1C}">
-                          <a14:useLocalDpi xmlns:a14="http://schemas.microsoft.com/office/drawing/2010/main" val="0"/>
+                          <a14:useLocalDpi xmlns:a14="http://schemas.microsoft.com/office/drawing/2010/main" xmlns:wps="http://schemas.microsoft.com/office/word/2010/wordprocessingShape" xmlns:wpi="http://schemas.microsoft.com/office/word/2010/wordprocessingInk" xmlns:wpg="http://schemas.microsoft.com/office/word/2010/wordprocessingGroup" xmlns:w14="http://schemas.microsoft.com/office/word/2010/wordml" xmlns:w="http://schemas.openxmlformats.org/wordprocessingml/2006/main" xmlns:w10="urn:schemas-microsoft-com:office:word" xmlns:wp14="http://schemas.microsoft.com/office/word/2010/wordprocessingDrawing" xmlns:v="urn:schemas-microsoft-com:vml" xmlns:o="urn:schemas-microsoft-com:office:office" xmlns:mc="http://schemas.openxmlformats.org/markup-compatibility/2006" xmlns:wpc="http://schemas.microsoft.com/office/word/2010/wordprocessingCanvas" xmlns="" val="0"/>
                         </a:ext>
                       </a:extLst>
                     </a:blip>
@@ -1260,7 +1270,7 @@
 </file>
 
 <file path=word/numbering.xml><?xml version="1.0" encoding="utf-8"?>
-<w:numbering xmlns:wpc="http://schemas.microsoft.com/office/word/2010/wordprocessingCanvas" xmlns:mc="http://schemas.openxmlformats.org/markup-compatibility/2006" xmlns:o="urn:schemas-microsoft-com:office:office" xmlns:r="http://schemas.openxmlformats.org/officeDocument/2006/relationships" xmlns:m="http://schemas.openxmlformats.org/officeDocument/2006/math" xmlns:v="urn:schemas-microsoft-com:vml" xmlns:wp14="http://schemas.microsoft.com/office/word/2010/wordprocessingDrawing" xmlns:wp="http://schemas.openxmlformats.org/drawingml/2006/wordprocessingDrawing" xmlns:w10="urn:schemas-microsoft-com:office:word" xmlns:w="http://schemas.openxmlformats.org/wordprocessingml/2006/main" xmlns:w14="http://schemas.microsoft.com/office/word/2010/wordml" xmlns:wpg="http://schemas.microsoft.com/office/word/2010/wordprocessingGroup" xmlns:wpi="http://schemas.microsoft.com/office/word/2010/wordprocessingInk" xmlns:wne="http://schemas.microsoft.com/office/word/2006/wordml" xmlns:wps="http://schemas.microsoft.com/office/word/2010/wordprocessingShape" mc:Ignorable="w14 wp14">
+<w:numbering xmlns:ve="http://schemas.openxmlformats.org/markup-compatibility/2006" xmlns:o="urn:schemas-microsoft-com:office:office" xmlns:r="http://schemas.openxmlformats.org/officeDocument/2006/relationships" xmlns:m="http://schemas.openxmlformats.org/officeDocument/2006/math" xmlns:v="urn:schemas-microsoft-com:vml" xmlns:wp="http://schemas.openxmlformats.org/drawingml/2006/wordprocessingDrawing" xmlns:w10="urn:schemas-microsoft-com:office:word" xmlns:w="http://schemas.openxmlformats.org/wordprocessingml/2006/main" xmlns:wne="http://schemas.microsoft.com/office/word/2006/wordml">
   <w:abstractNum w:abstractNumId="0">
     <w:nsid w:val="52850325"/>
     <w:multiLevelType w:val="hybridMultilevel"/>
@@ -1357,7 +1367,7 @@
 </file>
 
 <file path=word/styles.xml><?xml version="1.0" encoding="utf-8"?>
-<w:styles xmlns:mc="http://schemas.openxmlformats.org/markup-compatibility/2006" xmlns:r="http://schemas.openxmlformats.org/officeDocument/2006/relationships" xmlns:w="http://schemas.openxmlformats.org/wordprocessingml/2006/main" xmlns:w14="http://schemas.microsoft.com/office/word/2010/wordml" mc:Ignorable="w14">
+<w:styles xmlns:r="http://schemas.openxmlformats.org/officeDocument/2006/relationships" xmlns:w="http://schemas.openxmlformats.org/wordprocessingml/2006/main">
   <w:docDefaults>
     <w:rPrDefault>
       <w:rPr>
@@ -1515,6 +1525,7 @@
   <w:style w:type="paragraph" w:default="1" w:styleId="Normal">
     <w:name w:val="Normal"/>
     <w:qFormat/>
+    <w:rsid w:val="00E36E41"/>
   </w:style>
   <w:style w:type="paragraph" w:styleId="Heading1">
     <w:name w:val="heading 1"/>
@@ -1550,6 +1561,7 @@
     <w:uiPriority w:val="99"/>
     <w:semiHidden/>
     <w:unhideWhenUsed/>
+    <w:qFormat/>
     <w:tblPr>
       <w:tblInd w:w="0" w:type="dxa"/>
       <w:tblCellMar>

</xml_diff>